<commit_message>
course work application (good functionality)
</commit_message>
<xml_diff>
--- a/4 COURSE/KP 4-1/Пояснительная записка.docx
+++ b/4 COURSE/KP 4-1/Пояснительная записка.docx
@@ -2937,9 +2937,9 @@
       </w:pPr>
       <w:r>
         <w:drawing>
-          <wp:inline distT="0" distB="0" distL="0" distR="0" wp14:anchorId="1FD844BB" wp14:editId="37D84B30">
-            <wp:extent cx="6372225" cy="3746500"/>
-            <wp:effectExtent l="0" t="0" r="9525" b="6350"/>
+          <wp:inline distT="0" distB="0" distL="0" distR="0" wp14:anchorId="6574895F" wp14:editId="7D43A3C4">
+            <wp:extent cx="6372225" cy="4006215"/>
+            <wp:effectExtent l="0" t="0" r="9525" b="0"/>
             <wp:docPr id="2" name="Рисунок 2"/>
             <wp:cNvGraphicFramePr>
               <a:graphicFrameLocks xmlns:a="http://schemas.openxmlformats.org/drawingml/2006/main" noChangeAspect="1"/>
@@ -2960,7 +2960,7 @@
                   <pic:spPr>
                     <a:xfrm>
                       <a:off x="0" y="0"/>
-                      <a:ext cx="6372225" cy="3746500"/>
+                      <a:ext cx="6372225" cy="4006215"/>
                     </a:xfrm>
                     <a:prstGeom prst="rect">
                       <a:avLst/>
@@ -3037,6 +3037,7 @@
         <w:ind w:firstLineChars="253" w:firstLine="708"/>
       </w:pPr>
       <w:r>
+        <w:lastRenderedPageBreak/>
         <w:t>Диаграмма подробно описывает следующие функции и взаимосвязи между ролями и действиями:</w:t>
       </w:r>
     </w:p>
@@ -3050,7 +3051,6 @@
         <w:ind w:left="0" w:firstLine="709"/>
       </w:pPr>
       <w:r>
-        <w:lastRenderedPageBreak/>
         <w:t>регистрация и авторизация: гость имеет доступ к функциям регистрация в приложении и авторизация под существующим пользователем. Это позволяет новым пользователям зарегистрироваться в системе и существующим пользователям – авторизоваться;</w:t>
       </w:r>
     </w:p>
@@ -3199,7 +3199,11 @@
         <w:ind w:firstLineChars="253" w:firstLine="708"/>
       </w:pPr>
       <w:r>
-        <w:t>С использованием MySql, серверная часть может эффективно управлять данными, хранить информацию о пользователях, задачах и других сущностях, необходимых для работы приложения. Создание таблиц и определение связей между ними происходит в соответствии с моделью данных, разработанной для проекта.</w:t>
+        <w:t xml:space="preserve">С использованием MySql, серверная часть может эффективно управлять данными, хранить информацию о пользователях, задачах и других сущностях, необходимых для работы приложения. Создание таблиц и определение связей </w:t>
+      </w:r>
+      <w:r>
+        <w:lastRenderedPageBreak/>
+        <w:t>между ними происходит в соответствии с моделью данных, разработанной для проекта.</w:t>
       </w:r>
     </w:p>
     <w:p>
@@ -3208,7 +3212,6 @@
         <w:ind w:firstLineChars="253" w:firstLine="708"/>
       </w:pPr>
       <w:r>
-        <w:lastRenderedPageBreak/>
         <w:t>Схема созданного БД для данного проекта представлена на рисунке 2.</w:t>
       </w:r>
       <w:r>
@@ -3234,9 +3237,9 @@
           <w:color w:val="auto"/>
         </w:rPr>
         <w:drawing>
-          <wp:inline distT="0" distB="0" distL="0" distR="0" wp14:anchorId="7D7F837C" wp14:editId="4CC2397B">
-            <wp:extent cx="6239595" cy="3380014"/>
-            <wp:effectExtent l="0" t="0" r="0" b="0"/>
+          <wp:inline distT="0" distB="0" distL="0" distR="0" wp14:anchorId="7D7F837C" wp14:editId="57667F3D">
+            <wp:extent cx="5535827" cy="2998780"/>
+            <wp:effectExtent l="0" t="0" r="8255" b="0"/>
             <wp:docPr id="4" name="Рисунок 4"/>
             <wp:cNvGraphicFramePr>
               <a:graphicFrameLocks xmlns:a="http://schemas.openxmlformats.org/drawingml/2006/main" noChangeAspect="1"/>
@@ -3257,7 +3260,7 @@
                   <pic:spPr>
                     <a:xfrm>
                       <a:off x="0" y="0"/>
-                      <a:ext cx="6262218" cy="3392269"/>
+                      <a:ext cx="5565099" cy="3014637"/>
                     </a:xfrm>
                     <a:prstGeom prst="rect">
                       <a:avLst/>

</xml_diff>